<commit_message>
Actualizacion reglas de nombramiento
</commit_message>
<xml_diff>
--- a/ISW_ReglasNombramiento.docx
+++ b/ISW_ReglasNombramiento.docx
@@ -1178,7 +1178,7 @@
               </w:rPr>
             </w:pPr>
             <w:r>
-              <w:t>ISW_Reglas_Nombramiento.pdf</w:t>
+              <w:t>ISW_ReglasNombramiento.pdf</w:t>
             </w:r>
           </w:p>
         </w:tc>
@@ -1751,6 +1751,912 @@
                 <w:bCs/>
               </w:rPr>
             </w:pPr>
+          </w:p>
+        </w:tc>
+      </w:tr>
+    </w:tbl>
+    <w:p/>
+    <w:p>
+      <w:r>
+        <w:t>Glosario.</w:t>
+      </w:r>
+    </w:p>
+    <w:tbl>
+      <w:tblPr>
+        <w:tblW w:w="0" w:type="auto"/>
+        <w:tblCellMar>
+          <w:top w:w="15" w:type="dxa"/>
+          <w:left w:w="15" w:type="dxa"/>
+          <w:bottom w:w="15" w:type="dxa"/>
+          <w:right w:w="15" w:type="dxa"/>
+        </w:tblCellMar>
+        <w:tblLook w:val="04A0" w:firstRow="1" w:lastRow="0" w:firstColumn="1" w:lastColumn="0" w:noHBand="0" w:noVBand="1"/>
+      </w:tblPr>
+      <w:tblGrid>
+        <w:gridCol w:w="2141"/>
+        <w:gridCol w:w="8309"/>
+      </w:tblGrid>
+      <w:tr>
+        <w:trPr>
+          <w:trHeight w:val="285"/>
+        </w:trPr>
+        <w:tc>
+          <w:tcPr>
+            <w:tcW w:w="0" w:type="auto"/>
+            <w:tcBorders>
+              <w:top w:val="single" w:sz="6" w:space="0" w:color="000000"/>
+              <w:left w:val="single" w:sz="6" w:space="0" w:color="000000"/>
+              <w:bottom w:val="single" w:sz="6" w:space="0" w:color="000000"/>
+              <w:right w:val="single" w:sz="6" w:space="0" w:color="000000"/>
+            </w:tcBorders>
+            <w:tcMar>
+              <w:top w:w="0" w:type="dxa"/>
+              <w:left w:w="100" w:type="dxa"/>
+              <w:bottom w:w="0" w:type="dxa"/>
+              <w:right w:w="100" w:type="dxa"/>
+            </w:tcMar>
+            <w:hideMark/>
+          </w:tcPr>
+          <w:p>
+            <w:r>
+              <w:t>Etiqueta</w:t>
+            </w:r>
+          </w:p>
+        </w:tc>
+        <w:tc>
+          <w:tcPr>
+            <w:tcW w:w="0" w:type="auto"/>
+            <w:tcBorders>
+              <w:top w:val="single" w:sz="6" w:space="0" w:color="000000"/>
+              <w:left w:val="single" w:sz="6" w:space="0" w:color="000000"/>
+              <w:bottom w:val="single" w:sz="6" w:space="0" w:color="000000"/>
+              <w:right w:val="single" w:sz="6" w:space="0" w:color="000000"/>
+            </w:tcBorders>
+            <w:tcMar>
+              <w:top w:w="0" w:type="dxa"/>
+              <w:left w:w="100" w:type="dxa"/>
+              <w:bottom w:w="0" w:type="dxa"/>
+              <w:right w:w="100" w:type="dxa"/>
+            </w:tcMar>
+            <w:hideMark/>
+          </w:tcPr>
+          <w:p>
+            <w:r>
+              <w:t>Valor</w:t>
+            </w:r>
+          </w:p>
+        </w:tc>
+      </w:tr>
+      <w:tr>
+        <w:trPr>
+          <w:trHeight w:val="285"/>
+        </w:trPr>
+        <w:tc>
+          <w:tcPr>
+            <w:tcW w:w="0" w:type="auto"/>
+            <w:tcBorders>
+              <w:top w:val="single" w:sz="6" w:space="0" w:color="000000"/>
+              <w:left w:val="single" w:sz="6" w:space="0" w:color="000000"/>
+              <w:bottom w:val="single" w:sz="6" w:space="0" w:color="000000"/>
+              <w:right w:val="single" w:sz="6" w:space="0" w:color="000000"/>
+            </w:tcBorders>
+            <w:tcMar>
+              <w:top w:w="0" w:type="dxa"/>
+              <w:left w:w="100" w:type="dxa"/>
+              <w:bottom w:w="0" w:type="dxa"/>
+              <w:right w:w="100" w:type="dxa"/>
+            </w:tcMar>
+            <w:hideMark/>
+          </w:tcPr>
+          <w:p>
+            <w:r>
+              <w:t>ISW</w:t>
+            </w:r>
+          </w:p>
+        </w:tc>
+        <w:tc>
+          <w:tcPr>
+            <w:tcW w:w="0" w:type="auto"/>
+            <w:tcBorders>
+              <w:top w:val="single" w:sz="6" w:space="0" w:color="000000"/>
+              <w:left w:val="single" w:sz="6" w:space="0" w:color="000000"/>
+              <w:bottom w:val="single" w:sz="6" w:space="0" w:color="000000"/>
+              <w:right w:val="single" w:sz="6" w:space="0" w:color="000000"/>
+            </w:tcBorders>
+            <w:tcMar>
+              <w:top w:w="0" w:type="dxa"/>
+              <w:left w:w="100" w:type="dxa"/>
+              <w:bottom w:w="0" w:type="dxa"/>
+              <w:right w:w="100" w:type="dxa"/>
+            </w:tcMar>
+            <w:hideMark/>
+          </w:tcPr>
+          <w:p>
+            <w:r>
+              <w:t>Ingeniería de software</w:t>
+            </w:r>
+          </w:p>
+        </w:tc>
+      </w:tr>
+      <w:tr>
+        <w:trPr>
+          <w:trHeight w:val="285"/>
+        </w:trPr>
+        <w:tc>
+          <w:tcPr>
+            <w:tcW w:w="0" w:type="auto"/>
+            <w:tcBorders>
+              <w:top w:val="single" w:sz="6" w:space="0" w:color="000000"/>
+              <w:left w:val="single" w:sz="6" w:space="0" w:color="000000"/>
+              <w:bottom w:val="single" w:sz="6" w:space="0" w:color="000000"/>
+              <w:right w:val="single" w:sz="6" w:space="0" w:color="000000"/>
+            </w:tcBorders>
+            <w:tcMar>
+              <w:top w:w="0" w:type="dxa"/>
+              <w:left w:w="100" w:type="dxa"/>
+              <w:bottom w:w="0" w:type="dxa"/>
+              <w:right w:w="100" w:type="dxa"/>
+            </w:tcMar>
+            <w:hideMark/>
+          </w:tcPr>
+          <w:p>
+            <w:r>
+              <w:t>TP</w:t>
+            </w:r>
+          </w:p>
+        </w:tc>
+        <w:tc>
+          <w:tcPr>
+            <w:tcW w:w="0" w:type="auto"/>
+            <w:tcBorders>
+              <w:top w:val="single" w:sz="6" w:space="0" w:color="000000"/>
+              <w:left w:val="single" w:sz="6" w:space="0" w:color="000000"/>
+              <w:bottom w:val="single" w:sz="6" w:space="0" w:color="000000"/>
+              <w:right w:val="single" w:sz="6" w:space="0" w:color="000000"/>
+            </w:tcBorders>
+            <w:tcMar>
+              <w:top w:w="0" w:type="dxa"/>
+              <w:left w:w="100" w:type="dxa"/>
+              <w:bottom w:w="0" w:type="dxa"/>
+              <w:right w:w="100" w:type="dxa"/>
+            </w:tcMar>
+            <w:hideMark/>
+          </w:tcPr>
+          <w:p>
+            <w:r>
+              <w:t>Trabajo práctico</w:t>
+            </w:r>
+          </w:p>
+        </w:tc>
+      </w:tr>
+      <w:tr>
+        <w:trPr>
+          <w:trHeight w:val="285"/>
+        </w:trPr>
+        <w:tc>
+          <w:tcPr>
+            <w:tcW w:w="0" w:type="auto"/>
+            <w:tcBorders>
+              <w:top w:val="single" w:sz="6" w:space="0" w:color="000000"/>
+              <w:left w:val="single" w:sz="6" w:space="0" w:color="000000"/>
+              <w:bottom w:val="single" w:sz="6" w:space="0" w:color="000000"/>
+              <w:right w:val="single" w:sz="6" w:space="0" w:color="000000"/>
+            </w:tcBorders>
+            <w:tcMar>
+              <w:top w:w="0" w:type="dxa"/>
+              <w:left w:w="100" w:type="dxa"/>
+              <w:bottom w:w="0" w:type="dxa"/>
+              <w:right w:w="100" w:type="dxa"/>
+            </w:tcMar>
+            <w:hideMark/>
+          </w:tcPr>
+          <w:p>
+            <w:r>
+              <w:t>TI</w:t>
+            </w:r>
+          </w:p>
+        </w:tc>
+        <w:tc>
+          <w:tcPr>
+            <w:tcW w:w="0" w:type="auto"/>
+            <w:tcBorders>
+              <w:top w:val="single" w:sz="6" w:space="0" w:color="000000"/>
+              <w:left w:val="single" w:sz="6" w:space="0" w:color="000000"/>
+              <w:bottom w:val="single" w:sz="6" w:space="0" w:color="000000"/>
+              <w:right w:val="single" w:sz="6" w:space="0" w:color="000000"/>
+            </w:tcBorders>
+            <w:tcMar>
+              <w:top w:w="0" w:type="dxa"/>
+              <w:left w:w="100" w:type="dxa"/>
+              <w:bottom w:w="0" w:type="dxa"/>
+              <w:right w:w="100" w:type="dxa"/>
+            </w:tcMar>
+            <w:hideMark/>
+          </w:tcPr>
+          <w:p>
+            <w:r>
+              <w:t>Trabajo de investigación</w:t>
+            </w:r>
+          </w:p>
+        </w:tc>
+      </w:tr>
+      <w:tr>
+        <w:trPr>
+          <w:trHeight w:val="285"/>
+        </w:trPr>
+        <w:tc>
+          <w:tcPr>
+            <w:tcW w:w="0" w:type="auto"/>
+            <w:tcBorders>
+              <w:top w:val="single" w:sz="6" w:space="0" w:color="000000"/>
+              <w:left w:val="single" w:sz="6" w:space="0" w:color="000000"/>
+              <w:bottom w:val="single" w:sz="6" w:space="0" w:color="000000"/>
+              <w:right w:val="single" w:sz="6" w:space="0" w:color="000000"/>
+            </w:tcBorders>
+            <w:tcMar>
+              <w:top w:w="0" w:type="dxa"/>
+              <w:left w:w="100" w:type="dxa"/>
+              <w:bottom w:w="0" w:type="dxa"/>
+              <w:right w:w="100" w:type="dxa"/>
+            </w:tcMar>
+            <w:hideMark/>
+          </w:tcPr>
+          <w:p>
+            <w:r>
+              <w:t>2C</w:t>
+            </w:r>
+          </w:p>
+        </w:tc>
+        <w:tc>
+          <w:tcPr>
+            <w:tcW w:w="0" w:type="auto"/>
+            <w:tcBorders>
+              <w:top w:val="single" w:sz="6" w:space="0" w:color="000000"/>
+              <w:left w:val="single" w:sz="6" w:space="0" w:color="000000"/>
+              <w:bottom w:val="single" w:sz="6" w:space="0" w:color="000000"/>
+              <w:right w:val="single" w:sz="6" w:space="0" w:color="000000"/>
+            </w:tcBorders>
+            <w:tcMar>
+              <w:top w:w="0" w:type="dxa"/>
+              <w:left w:w="100" w:type="dxa"/>
+              <w:bottom w:w="0" w:type="dxa"/>
+              <w:right w:w="100" w:type="dxa"/>
+            </w:tcMar>
+            <w:hideMark/>
+          </w:tcPr>
+          <w:p>
+            <w:r>
+              <w:t>Segundo cuatrimestre</w:t>
+            </w:r>
+          </w:p>
+        </w:tc>
+      </w:tr>
+      <w:tr>
+        <w:trPr>
+          <w:trHeight w:val="285"/>
+        </w:trPr>
+        <w:tc>
+          <w:tcPr>
+            <w:tcW w:w="0" w:type="auto"/>
+            <w:tcBorders>
+              <w:top w:val="single" w:sz="6" w:space="0" w:color="000000"/>
+              <w:left w:val="single" w:sz="6" w:space="0" w:color="000000"/>
+              <w:bottom w:val="single" w:sz="6" w:space="0" w:color="000000"/>
+              <w:right w:val="single" w:sz="6" w:space="0" w:color="000000"/>
+            </w:tcBorders>
+            <w:tcMar>
+              <w:top w:w="0" w:type="dxa"/>
+              <w:left w:w="100" w:type="dxa"/>
+              <w:bottom w:w="0" w:type="dxa"/>
+              <w:right w:w="100" w:type="dxa"/>
+            </w:tcMar>
+            <w:hideMark/>
+          </w:tcPr>
+          <w:p>
+            <w:r>
+              <w:t>PPT</w:t>
+            </w:r>
+          </w:p>
+        </w:tc>
+        <w:tc>
+          <w:tcPr>
+            <w:tcW w:w="0" w:type="auto"/>
+            <w:tcBorders>
+              <w:top w:val="single" w:sz="6" w:space="0" w:color="000000"/>
+              <w:left w:val="single" w:sz="6" w:space="0" w:color="000000"/>
+              <w:bottom w:val="single" w:sz="6" w:space="0" w:color="000000"/>
+              <w:right w:val="single" w:sz="6" w:space="0" w:color="000000"/>
+            </w:tcBorders>
+            <w:tcMar>
+              <w:top w:w="0" w:type="dxa"/>
+              <w:left w:w="100" w:type="dxa"/>
+              <w:bottom w:w="0" w:type="dxa"/>
+              <w:right w:w="100" w:type="dxa"/>
+            </w:tcMar>
+            <w:hideMark/>
+          </w:tcPr>
+          <w:p>
+            <w:proofErr w:type="spellStart"/>
+            <w:r>
+              <w:t>Presentacion</w:t>
+            </w:r>
+            <w:proofErr w:type="spellEnd"/>
+            <w:r>
+              <w:t xml:space="preserve"> </w:t>
+            </w:r>
+            <w:proofErr w:type="spellStart"/>
+            <w:r>
+              <w:t>power</w:t>
+            </w:r>
+            <w:proofErr w:type="spellEnd"/>
+            <w:r>
+              <w:t xml:space="preserve"> </w:t>
+            </w:r>
+            <w:proofErr w:type="spellStart"/>
+            <w:r>
+              <w:t>point</w:t>
+            </w:r>
+            <w:proofErr w:type="spellEnd"/>
+          </w:p>
+        </w:tc>
+      </w:tr>
+      <w:tr>
+        <w:trPr>
+          <w:trHeight w:val="285"/>
+        </w:trPr>
+        <w:tc>
+          <w:tcPr>
+            <w:tcW w:w="0" w:type="auto"/>
+            <w:tcBorders>
+              <w:top w:val="single" w:sz="6" w:space="0" w:color="000000"/>
+              <w:left w:val="single" w:sz="6" w:space="0" w:color="000000"/>
+              <w:bottom w:val="single" w:sz="6" w:space="0" w:color="000000"/>
+              <w:right w:val="single" w:sz="6" w:space="0" w:color="000000"/>
+            </w:tcBorders>
+            <w:tcMar>
+              <w:top w:w="0" w:type="dxa"/>
+              <w:left w:w="100" w:type="dxa"/>
+              <w:bottom w:w="0" w:type="dxa"/>
+              <w:right w:w="100" w:type="dxa"/>
+            </w:tcMar>
+            <w:hideMark/>
+          </w:tcPr>
+          <w:p>
+            <w:r>
+              <w:t>BIB</w:t>
+            </w:r>
+          </w:p>
+        </w:tc>
+        <w:tc>
+          <w:tcPr>
+            <w:tcW w:w="0" w:type="auto"/>
+            <w:tcBorders>
+              <w:top w:val="single" w:sz="6" w:space="0" w:color="000000"/>
+              <w:left w:val="single" w:sz="6" w:space="0" w:color="000000"/>
+              <w:bottom w:val="single" w:sz="6" w:space="0" w:color="000000"/>
+              <w:right w:val="single" w:sz="6" w:space="0" w:color="000000"/>
+            </w:tcBorders>
+            <w:tcMar>
+              <w:top w:w="0" w:type="dxa"/>
+              <w:left w:w="100" w:type="dxa"/>
+              <w:bottom w:w="0" w:type="dxa"/>
+              <w:right w:w="100" w:type="dxa"/>
+            </w:tcMar>
+            <w:hideMark/>
+          </w:tcPr>
+          <w:p>
+            <w:r>
+              <w:t>Bibliografía</w:t>
+            </w:r>
+          </w:p>
+        </w:tc>
+      </w:tr>
+      <w:tr>
+        <w:trPr>
+          <w:trHeight w:val="285"/>
+        </w:trPr>
+        <w:tc>
+          <w:tcPr>
+            <w:tcW w:w="0" w:type="auto"/>
+            <w:tcBorders>
+              <w:top w:val="single" w:sz="6" w:space="0" w:color="000000"/>
+              <w:left w:val="single" w:sz="6" w:space="0" w:color="000000"/>
+              <w:bottom w:val="single" w:sz="6" w:space="0" w:color="000000"/>
+              <w:right w:val="single" w:sz="6" w:space="0" w:color="000000"/>
+            </w:tcBorders>
+            <w:tcMar>
+              <w:top w:w="0" w:type="dxa"/>
+              <w:left w:w="100" w:type="dxa"/>
+              <w:bottom w:w="0" w:type="dxa"/>
+              <w:right w:w="100" w:type="dxa"/>
+            </w:tcMar>
+            <w:hideMark/>
+          </w:tcPr>
+          <w:p>
+            <w:r>
+              <w:t>TEM</w:t>
+            </w:r>
+          </w:p>
+        </w:tc>
+        <w:tc>
+          <w:tcPr>
+            <w:tcW w:w="0" w:type="auto"/>
+            <w:tcBorders>
+              <w:top w:val="single" w:sz="6" w:space="0" w:color="000000"/>
+              <w:left w:val="single" w:sz="6" w:space="0" w:color="000000"/>
+              <w:bottom w:val="single" w:sz="6" w:space="0" w:color="000000"/>
+              <w:right w:val="single" w:sz="6" w:space="0" w:color="000000"/>
+            </w:tcBorders>
+            <w:tcMar>
+              <w:top w:w="0" w:type="dxa"/>
+              <w:left w:w="100" w:type="dxa"/>
+              <w:bottom w:w="0" w:type="dxa"/>
+              <w:right w:w="100" w:type="dxa"/>
+            </w:tcMar>
+            <w:hideMark/>
+          </w:tcPr>
+          <w:p>
+            <w:proofErr w:type="spellStart"/>
+            <w:r>
+              <w:t>Template</w:t>
+            </w:r>
+            <w:proofErr w:type="spellEnd"/>
+          </w:p>
+        </w:tc>
+      </w:tr>
+      <w:tr>
+        <w:trPr>
+          <w:trHeight w:val="555"/>
+        </w:trPr>
+        <w:tc>
+          <w:tcPr>
+            <w:tcW w:w="0" w:type="auto"/>
+            <w:tcBorders>
+              <w:top w:val="single" w:sz="6" w:space="0" w:color="000000"/>
+              <w:left w:val="single" w:sz="6" w:space="0" w:color="000000"/>
+              <w:bottom w:val="single" w:sz="6" w:space="0" w:color="000000"/>
+              <w:right w:val="single" w:sz="6" w:space="0" w:color="000000"/>
+            </w:tcBorders>
+            <w:tcMar>
+              <w:top w:w="0" w:type="dxa"/>
+              <w:left w:w="100" w:type="dxa"/>
+              <w:bottom w:w="0" w:type="dxa"/>
+              <w:right w:w="100" w:type="dxa"/>
+            </w:tcMar>
+            <w:hideMark/>
+          </w:tcPr>
+          <w:p>
+            <w:r>
+              <w:t>&lt;&lt;</w:t>
+            </w:r>
+            <w:proofErr w:type="spellStart"/>
+            <w:r>
+              <w:t>ext</w:t>
+            </w:r>
+            <w:proofErr w:type="spellEnd"/>
+            <w:r>
+              <w:t>&gt;&gt;</w:t>
+            </w:r>
+          </w:p>
+        </w:tc>
+        <w:tc>
+          <w:tcPr>
+            <w:tcW w:w="0" w:type="auto"/>
+            <w:tcBorders>
+              <w:top w:val="single" w:sz="6" w:space="0" w:color="000000"/>
+              <w:left w:val="single" w:sz="6" w:space="0" w:color="000000"/>
+              <w:bottom w:val="single" w:sz="6" w:space="0" w:color="000000"/>
+              <w:right w:val="single" w:sz="6" w:space="0" w:color="000000"/>
+            </w:tcBorders>
+            <w:tcMar>
+              <w:top w:w="0" w:type="dxa"/>
+              <w:left w:w="100" w:type="dxa"/>
+              <w:bottom w:w="0" w:type="dxa"/>
+              <w:right w:w="100" w:type="dxa"/>
+            </w:tcMar>
+            <w:hideMark/>
+          </w:tcPr>
+          <w:p>
+            <w:r>
+              <w:t>Nombre de la extensión de un archivo identificado como ítem de configuración.</w:t>
+            </w:r>
+          </w:p>
+        </w:tc>
+      </w:tr>
+      <w:tr>
+        <w:trPr>
+          <w:trHeight w:val="1365"/>
+        </w:trPr>
+        <w:tc>
+          <w:tcPr>
+            <w:tcW w:w="0" w:type="auto"/>
+            <w:tcBorders>
+              <w:top w:val="single" w:sz="6" w:space="0" w:color="000000"/>
+              <w:left w:val="single" w:sz="6" w:space="0" w:color="000000"/>
+              <w:bottom w:val="single" w:sz="6" w:space="0" w:color="000000"/>
+              <w:right w:val="single" w:sz="6" w:space="0" w:color="000000"/>
+            </w:tcBorders>
+            <w:tcMar>
+              <w:top w:w="0" w:type="dxa"/>
+              <w:left w:w="100" w:type="dxa"/>
+              <w:bottom w:w="0" w:type="dxa"/>
+              <w:right w:w="100" w:type="dxa"/>
+            </w:tcMar>
+            <w:hideMark/>
+          </w:tcPr>
+          <w:p>
+            <w:r>
+              <w:t>&lt;&lt;</w:t>
+            </w:r>
+            <w:proofErr w:type="spellStart"/>
+            <w:r>
+              <w:t>nro</w:t>
+            </w:r>
+            <w:proofErr w:type="spellEnd"/>
+            <w:r>
+              <w:t>&gt;&gt;</w:t>
+            </w:r>
+          </w:p>
+        </w:tc>
+        <w:tc>
+          <w:tcPr>
+            <w:tcW w:w="0" w:type="auto"/>
+            <w:tcBorders>
+              <w:top w:val="single" w:sz="6" w:space="0" w:color="000000"/>
+              <w:left w:val="single" w:sz="6" w:space="0" w:color="000000"/>
+              <w:bottom w:val="single" w:sz="6" w:space="0" w:color="000000"/>
+              <w:right w:val="single" w:sz="6" w:space="0" w:color="000000"/>
+            </w:tcBorders>
+            <w:tcMar>
+              <w:top w:w="0" w:type="dxa"/>
+              <w:left w:w="100" w:type="dxa"/>
+              <w:bottom w:w="0" w:type="dxa"/>
+              <w:right w:w="100" w:type="dxa"/>
+            </w:tcMar>
+            <w:hideMark/>
+          </w:tcPr>
+          <w:p>
+            <w:r>
+              <w:t>Número que hace referencia al número de trabajos prácticos de investigación, trabajos prácticos evaluables, trabajos prácticos no evaluables correspondientes a los documentos.</w:t>
+            </w:r>
+          </w:p>
+        </w:tc>
+      </w:tr>
+      <w:tr>
+        <w:trPr>
+          <w:trHeight w:val="285"/>
+        </w:trPr>
+        <w:tc>
+          <w:tcPr>
+            <w:tcW w:w="0" w:type="auto"/>
+            <w:tcBorders>
+              <w:top w:val="single" w:sz="6" w:space="0" w:color="000000"/>
+              <w:left w:val="single" w:sz="6" w:space="0" w:color="000000"/>
+              <w:bottom w:val="single" w:sz="6" w:space="0" w:color="000000"/>
+              <w:right w:val="single" w:sz="6" w:space="0" w:color="000000"/>
+            </w:tcBorders>
+            <w:tcMar>
+              <w:top w:w="0" w:type="dxa"/>
+              <w:left w:w="100" w:type="dxa"/>
+              <w:bottom w:w="0" w:type="dxa"/>
+              <w:right w:w="100" w:type="dxa"/>
+            </w:tcMar>
+            <w:hideMark/>
+          </w:tcPr>
+          <w:p>
+            <w:r>
+              <w:t>&lt;&lt;</w:t>
+            </w:r>
+            <w:proofErr w:type="spellStart"/>
+            <w:r>
+              <w:t>nombre_libro</w:t>
+            </w:r>
+            <w:proofErr w:type="spellEnd"/>
+            <w:r>
+              <w:t>&gt;&gt;</w:t>
+            </w:r>
+          </w:p>
+        </w:tc>
+        <w:tc>
+          <w:tcPr>
+            <w:tcW w:w="0" w:type="auto"/>
+            <w:tcBorders>
+              <w:top w:val="single" w:sz="6" w:space="0" w:color="000000"/>
+              <w:left w:val="single" w:sz="6" w:space="0" w:color="000000"/>
+              <w:bottom w:val="single" w:sz="6" w:space="0" w:color="000000"/>
+              <w:right w:val="single" w:sz="6" w:space="0" w:color="000000"/>
+            </w:tcBorders>
+            <w:tcMar>
+              <w:top w:w="0" w:type="dxa"/>
+              <w:left w:w="100" w:type="dxa"/>
+              <w:bottom w:w="0" w:type="dxa"/>
+              <w:right w:w="100" w:type="dxa"/>
+            </w:tcMar>
+            <w:hideMark/>
+          </w:tcPr>
+          <w:p>
+            <w:r>
+              <w:t>Nombre libro</w:t>
+            </w:r>
+          </w:p>
+        </w:tc>
+      </w:tr>
+      <w:tr>
+        <w:trPr>
+          <w:trHeight w:val="285"/>
+        </w:trPr>
+        <w:tc>
+          <w:tcPr>
+            <w:tcW w:w="0" w:type="auto"/>
+            <w:tcBorders>
+              <w:top w:val="single" w:sz="6" w:space="0" w:color="000000"/>
+              <w:left w:val="single" w:sz="6" w:space="0" w:color="000000"/>
+              <w:bottom w:val="single" w:sz="6" w:space="0" w:color="000000"/>
+              <w:right w:val="single" w:sz="6" w:space="0" w:color="000000"/>
+            </w:tcBorders>
+            <w:tcMar>
+              <w:top w:w="0" w:type="dxa"/>
+              <w:left w:w="100" w:type="dxa"/>
+              <w:bottom w:w="0" w:type="dxa"/>
+              <w:right w:w="100" w:type="dxa"/>
+            </w:tcMar>
+            <w:hideMark/>
+          </w:tcPr>
+          <w:p>
+            <w:r>
+              <w:t>&lt;&lt;</w:t>
+            </w:r>
+            <w:proofErr w:type="spellStart"/>
+            <w:r>
+              <w:t>nombre_autor</w:t>
+            </w:r>
+            <w:proofErr w:type="spellEnd"/>
+            <w:r>
+              <w:t>&gt;&gt;</w:t>
+            </w:r>
+          </w:p>
+        </w:tc>
+        <w:tc>
+          <w:tcPr>
+            <w:tcW w:w="0" w:type="auto"/>
+            <w:tcBorders>
+              <w:top w:val="single" w:sz="6" w:space="0" w:color="000000"/>
+              <w:left w:val="single" w:sz="6" w:space="0" w:color="000000"/>
+              <w:bottom w:val="single" w:sz="6" w:space="0" w:color="000000"/>
+              <w:right w:val="single" w:sz="6" w:space="0" w:color="000000"/>
+            </w:tcBorders>
+            <w:tcMar>
+              <w:top w:w="0" w:type="dxa"/>
+              <w:left w:w="100" w:type="dxa"/>
+              <w:bottom w:w="0" w:type="dxa"/>
+              <w:right w:w="100" w:type="dxa"/>
+            </w:tcMar>
+            <w:hideMark/>
+          </w:tcPr>
+          <w:p>
+            <w:r>
+              <w:t>Nombre del autor del libro</w:t>
+            </w:r>
+          </w:p>
+        </w:tc>
+      </w:tr>
+      <w:tr>
+        <w:trPr>
+          <w:trHeight w:val="285"/>
+        </w:trPr>
+        <w:tc>
+          <w:tcPr>
+            <w:tcW w:w="0" w:type="auto"/>
+            <w:tcBorders>
+              <w:top w:val="single" w:sz="6" w:space="0" w:color="000000"/>
+              <w:left w:val="single" w:sz="6" w:space="0" w:color="000000"/>
+              <w:bottom w:val="single" w:sz="6" w:space="0" w:color="000000"/>
+              <w:right w:val="single" w:sz="6" w:space="0" w:color="000000"/>
+            </w:tcBorders>
+            <w:tcMar>
+              <w:top w:w="0" w:type="dxa"/>
+              <w:left w:w="100" w:type="dxa"/>
+              <w:bottom w:w="0" w:type="dxa"/>
+              <w:right w:w="100" w:type="dxa"/>
+            </w:tcMar>
+            <w:hideMark/>
+          </w:tcPr>
+          <w:p>
+            <w:r>
+              <w:t>&lt;&lt;</w:t>
+            </w:r>
+            <w:proofErr w:type="spellStart"/>
+            <w:r>
+              <w:t>nombre_item</w:t>
+            </w:r>
+            <w:proofErr w:type="spellEnd"/>
+            <w:r>
+              <w:t>&gt;&gt;</w:t>
+            </w:r>
+          </w:p>
+        </w:tc>
+        <w:tc>
+          <w:tcPr>
+            <w:tcW w:w="0" w:type="auto"/>
+            <w:tcBorders>
+              <w:top w:val="single" w:sz="6" w:space="0" w:color="000000"/>
+              <w:left w:val="single" w:sz="6" w:space="0" w:color="000000"/>
+              <w:bottom w:val="single" w:sz="6" w:space="0" w:color="000000"/>
+              <w:right w:val="single" w:sz="6" w:space="0" w:color="000000"/>
+            </w:tcBorders>
+            <w:tcMar>
+              <w:top w:w="0" w:type="dxa"/>
+              <w:left w:w="100" w:type="dxa"/>
+              <w:bottom w:w="0" w:type="dxa"/>
+              <w:right w:w="100" w:type="dxa"/>
+            </w:tcMar>
+            <w:hideMark/>
+          </w:tcPr>
+          <w:p>
+            <w:r>
+              <w:t xml:space="preserve"> Nombre que hace referencia al contenido abordado en el trabajo práctico</w:t>
+            </w:r>
+          </w:p>
+        </w:tc>
+      </w:tr>
+      <w:tr>
+        <w:trPr>
+          <w:trHeight w:val="285"/>
+        </w:trPr>
+        <w:tc>
+          <w:tcPr>
+            <w:tcW w:w="0" w:type="auto"/>
+            <w:tcBorders>
+              <w:top w:val="single" w:sz="6" w:space="0" w:color="000000"/>
+              <w:left w:val="single" w:sz="6" w:space="0" w:color="000000"/>
+              <w:bottom w:val="single" w:sz="6" w:space="0" w:color="000000"/>
+              <w:right w:val="single" w:sz="6" w:space="0" w:color="000000"/>
+            </w:tcBorders>
+            <w:tcMar>
+              <w:top w:w="0" w:type="dxa"/>
+              <w:left w:w="100" w:type="dxa"/>
+              <w:bottom w:w="0" w:type="dxa"/>
+              <w:right w:w="100" w:type="dxa"/>
+            </w:tcMar>
+            <w:hideMark/>
+          </w:tcPr>
+          <w:p>
+            <w:r>
+              <w:t>&lt;&lt;tema&gt;&gt;</w:t>
+            </w:r>
+          </w:p>
+        </w:tc>
+        <w:tc>
+          <w:tcPr>
+            <w:tcW w:w="0" w:type="auto"/>
+            <w:tcBorders>
+              <w:top w:val="single" w:sz="6" w:space="0" w:color="000000"/>
+              <w:left w:val="single" w:sz="6" w:space="0" w:color="000000"/>
+              <w:bottom w:val="single" w:sz="6" w:space="0" w:color="000000"/>
+              <w:right w:val="single" w:sz="6" w:space="0" w:color="000000"/>
+            </w:tcBorders>
+            <w:tcMar>
+              <w:top w:w="0" w:type="dxa"/>
+              <w:left w:w="100" w:type="dxa"/>
+              <w:bottom w:w="0" w:type="dxa"/>
+              <w:right w:w="100" w:type="dxa"/>
+            </w:tcMar>
+            <w:hideMark/>
+          </w:tcPr>
+          <w:p>
+            <w:r>
+              <w:t xml:space="preserve"> Nombre que hace referencia al contenido teórico abordado en dicha presentación.</w:t>
+            </w:r>
+          </w:p>
+        </w:tc>
+      </w:tr>
+      <w:tr>
+        <w:trPr>
+          <w:trHeight w:val="285"/>
+        </w:trPr>
+        <w:tc>
+          <w:tcPr>
+            <w:tcW w:w="0" w:type="auto"/>
+            <w:tcBorders>
+              <w:top w:val="single" w:sz="6" w:space="0" w:color="000000"/>
+              <w:left w:val="single" w:sz="6" w:space="0" w:color="000000"/>
+              <w:bottom w:val="single" w:sz="6" w:space="0" w:color="000000"/>
+              <w:right w:val="single" w:sz="6" w:space="0" w:color="000000"/>
+            </w:tcBorders>
+            <w:tcMar>
+              <w:top w:w="0" w:type="dxa"/>
+              <w:left w:w="100" w:type="dxa"/>
+              <w:bottom w:w="0" w:type="dxa"/>
+              <w:right w:w="100" w:type="dxa"/>
+            </w:tcMar>
+            <w:hideMark/>
+          </w:tcPr>
+          <w:p>
+            <w:r>
+              <w:t>&lt;&lt;unidad&gt;&gt;</w:t>
+            </w:r>
+          </w:p>
+        </w:tc>
+        <w:tc>
+          <w:tcPr>
+            <w:tcW w:w="0" w:type="auto"/>
+            <w:tcBorders>
+              <w:top w:val="single" w:sz="6" w:space="0" w:color="000000"/>
+              <w:left w:val="single" w:sz="6" w:space="0" w:color="000000"/>
+              <w:bottom w:val="single" w:sz="6" w:space="0" w:color="000000"/>
+              <w:right w:val="single" w:sz="6" w:space="0" w:color="000000"/>
+            </w:tcBorders>
+            <w:tcMar>
+              <w:top w:w="0" w:type="dxa"/>
+              <w:left w:w="100" w:type="dxa"/>
+              <w:bottom w:w="0" w:type="dxa"/>
+              <w:right w:w="100" w:type="dxa"/>
+            </w:tcMar>
+            <w:hideMark/>
+          </w:tcPr>
+          <w:p>
+            <w:r>
+              <w:t xml:space="preserve"> Número que hace referencia a la unidad trabajada</w:t>
+            </w:r>
+          </w:p>
+        </w:tc>
+      </w:tr>
+      <w:tr>
+        <w:trPr>
+          <w:trHeight w:val="285"/>
+        </w:trPr>
+        <w:tc>
+          <w:tcPr>
+            <w:tcW w:w="0" w:type="auto"/>
+            <w:tcBorders>
+              <w:top w:val="single" w:sz="6" w:space="0" w:color="000000"/>
+              <w:left w:val="single" w:sz="6" w:space="0" w:color="000000"/>
+              <w:bottom w:val="single" w:sz="6" w:space="0" w:color="000000"/>
+              <w:right w:val="single" w:sz="6" w:space="0" w:color="000000"/>
+            </w:tcBorders>
+            <w:tcMar>
+              <w:top w:w="0" w:type="dxa"/>
+              <w:left w:w="100" w:type="dxa"/>
+              <w:bottom w:w="0" w:type="dxa"/>
+              <w:right w:w="100" w:type="dxa"/>
+            </w:tcMar>
+            <w:hideMark/>
+          </w:tcPr>
+          <w:p>
+            <w:r>
+              <w:t xml:space="preserve">&lt;&lt;nombre </w:t>
+            </w:r>
+            <w:proofErr w:type="spellStart"/>
+            <w:r>
+              <w:t>template</w:t>
+            </w:r>
+            <w:proofErr w:type="spellEnd"/>
+            <w:r>
+              <w:t>&gt;&gt;</w:t>
+            </w:r>
+          </w:p>
+        </w:tc>
+        <w:tc>
+          <w:tcPr>
+            <w:tcW w:w="0" w:type="auto"/>
+            <w:tcBorders>
+              <w:top w:val="single" w:sz="6" w:space="0" w:color="000000"/>
+              <w:left w:val="single" w:sz="6" w:space="0" w:color="000000"/>
+              <w:bottom w:val="single" w:sz="6" w:space="0" w:color="000000"/>
+              <w:right w:val="single" w:sz="6" w:space="0" w:color="000000"/>
+            </w:tcBorders>
+            <w:tcMar>
+              <w:top w:w="0" w:type="dxa"/>
+              <w:left w:w="100" w:type="dxa"/>
+              <w:bottom w:w="0" w:type="dxa"/>
+              <w:right w:w="100" w:type="dxa"/>
+            </w:tcMar>
+            <w:hideMark/>
+          </w:tcPr>
+          <w:p>
+            <w:r>
+              <w:t>Nombre designado a la plantilla</w:t>
+            </w:r>
           </w:p>
         </w:tc>
       </w:tr>
@@ -2682,6 +3588,25 @@
       <w:spacing w:val="5"/>
     </w:rPr>
   </w:style>
+  <w:style w:type="table" w:styleId="Tablaconcuadrcula">
+    <w:name w:val="Table Grid"/>
+    <w:basedOn w:val="Tablanormal"/>
+    <w:uiPriority w:val="39"/>
+    <w:rsid w:val="00B75872"/>
+    <w:pPr>
+      <w:spacing w:after="0" w:line="240" w:lineRule="auto"/>
+    </w:pPr>
+    <w:tblPr>
+      <w:tblBorders>
+        <w:top w:val="single" w:sz="4" w:space="0" w:color="auto"/>
+        <w:left w:val="single" w:sz="4" w:space="0" w:color="auto"/>
+        <w:bottom w:val="single" w:sz="4" w:space="0" w:color="auto"/>
+        <w:right w:val="single" w:sz="4" w:space="0" w:color="auto"/>
+        <w:insideH w:val="single" w:sz="4" w:space="0" w:color="auto"/>
+        <w:insideV w:val="single" w:sz="4" w:space="0" w:color="auto"/>
+      </w:tblBorders>
+    </w:tblPr>
+  </w:style>
 </w:styles>
 </file>
 

</xml_diff>

<commit_message>
Trabajo practico Numero 12
Se agrego el Trabajo practico Numero 12 donde se trabajo Kanban
</commit_message>
<xml_diff>
--- a/ISW_ReglasNombramiento.docx
+++ b/ISW_ReglasNombramiento.docx
@@ -1751,6 +1751,134 @@
                 <w:bCs/>
               </w:rPr>
             </w:pPr>
+          </w:p>
+        </w:tc>
+      </w:tr>
+      <w:tr>
+        <w:trPr>
+          <w:trHeight w:val="777"/>
+          <w:tblHeader/>
+        </w:trPr>
+        <w:tc>
+          <w:tcPr>
+            <w:tcW w:w="2085" w:type="dxa"/>
+            <w:tcBorders>
+              <w:top w:val="single" w:sz="8" w:space="0" w:color="000000"/>
+              <w:left w:val="single" w:sz="8" w:space="0" w:color="000000"/>
+              <w:bottom w:val="single" w:sz="8" w:space="0" w:color="000000"/>
+              <w:right w:val="single" w:sz="8" w:space="0" w:color="000000"/>
+            </w:tcBorders>
+            <w:tcMar>
+              <w:top w:w="100" w:type="dxa"/>
+              <w:left w:w="100" w:type="dxa"/>
+              <w:bottom w:w="100" w:type="dxa"/>
+              <w:right w:w="100" w:type="dxa"/>
+            </w:tcMar>
+          </w:tcPr>
+          <w:p>
+            <w:proofErr w:type="spellStart"/>
+            <w:r>
+              <w:t>Imagenes</w:t>
+            </w:r>
+            <w:proofErr w:type="spellEnd"/>
+          </w:p>
+        </w:tc>
+        <w:tc>
+          <w:tcPr>
+            <w:tcW w:w="4257" w:type="dxa"/>
+            <w:tcBorders>
+              <w:top w:val="single" w:sz="8" w:space="0" w:color="000000"/>
+              <w:left w:val="single" w:sz="8" w:space="0" w:color="000000"/>
+              <w:bottom w:val="single" w:sz="8" w:space="0" w:color="000000"/>
+              <w:right w:val="single" w:sz="8" w:space="0" w:color="000000"/>
+            </w:tcBorders>
+            <w:tcMar>
+              <w:top w:w="100" w:type="dxa"/>
+              <w:left w:w="100" w:type="dxa"/>
+              <w:bottom w:w="100" w:type="dxa"/>
+              <w:right w:w="100" w:type="dxa"/>
+            </w:tcMar>
+          </w:tcPr>
+          <w:p>
+            <w:r>
+              <w:t>ISW_TP&lt;&lt;</w:t>
+            </w:r>
+            <w:proofErr w:type="spellStart"/>
+            <w:r>
+              <w:t>Nro</w:t>
+            </w:r>
+            <w:proofErr w:type="spellEnd"/>
+            <w:r>
+              <w:t>&gt;_&lt;&lt;Nombre</w:t>
+            </w:r>
+            <w:r>
+              <w:t xml:space="preserve"> Imagen</w:t>
+            </w:r>
+            <w:r>
+              <w:t>&gt;</w:t>
+            </w:r>
+            <w:proofErr w:type="gramStart"/>
+            <w:r>
+              <w:t>&gt;.&lt;</w:t>
+            </w:r>
+            <w:proofErr w:type="gramEnd"/>
+            <w:r>
+              <w:t>&lt;</w:t>
+            </w:r>
+            <w:proofErr w:type="spellStart"/>
+            <w:r>
+              <w:t>jpeg</w:t>
+            </w:r>
+            <w:proofErr w:type="spellEnd"/>
+            <w:r>
+              <w:t>&gt;&gt;</w:t>
+            </w:r>
+          </w:p>
+        </w:tc>
+        <w:tc>
+          <w:tcPr>
+            <w:tcW w:w="0" w:type="auto"/>
+            <w:tcBorders>
+              <w:top w:val="single" w:sz="8" w:space="0" w:color="000000"/>
+              <w:left w:val="single" w:sz="8" w:space="0" w:color="000000"/>
+              <w:bottom w:val="single" w:sz="8" w:space="0" w:color="000000"/>
+              <w:right w:val="single" w:sz="8" w:space="0" w:color="000000"/>
+            </w:tcBorders>
+            <w:tcMar>
+              <w:top w:w="100" w:type="dxa"/>
+              <w:left w:w="100" w:type="dxa"/>
+              <w:bottom w:w="100" w:type="dxa"/>
+              <w:right w:w="100" w:type="dxa"/>
+            </w:tcMar>
+          </w:tcPr>
+          <w:p>
+            <w:r>
+              <w:t xml:space="preserve">ISW-2024-Grupo-2-/Practico/Trabajos </w:t>
+            </w:r>
+            <w:proofErr w:type="spellStart"/>
+            <w:r>
+              <w:t>Practicos</w:t>
+            </w:r>
+            <w:proofErr w:type="spellEnd"/>
+            <w:r>
+              <w:t xml:space="preserve"> Evaluables /</w:t>
+            </w:r>
+            <w:proofErr w:type="spellStart"/>
+            <w:r>
+              <w:t>TrabajoPracticoN</w:t>
+            </w:r>
+            <w:proofErr w:type="spellEnd"/>
+            <w:r>
+              <w:t>&lt;&lt;</w:t>
+            </w:r>
+            <w:proofErr w:type="spellStart"/>
+            <w:r>
+              <w:t>nro</w:t>
+            </w:r>
+            <w:proofErr w:type="spellEnd"/>
+            <w:r>
+              <w:t>&gt;&gt;</w:t>
+            </w:r>
           </w:p>
         </w:tc>
       </w:tr>
@@ -3275,6 +3403,7 @@
   <w:style w:type="character" w:default="1" w:styleId="Fuentedeprrafopredeter">
     <w:name w:val="Default Paragraph Font"/>
     <w:uiPriority w:val="1"/>
+    <w:semiHidden/>
     <w:unhideWhenUsed/>
   </w:style>
   <w:style w:type="table" w:default="1" w:styleId="Tablanormal">

</xml_diff>